<commit_message>
Challenges faced, time consumed, finding solutions
</commit_message>
<xml_diff>
--- a/README.docx
+++ b/README.docx
@@ -107,6 +107,133 @@
       </w:r>
     </w:p>
     <w:p>
+      <w:r>
+        <w:t>background position fixed</w:t>
+      </w:r>
+    </w:p>
+    <w:p>
+      <w:pPr>
+        <w:rPr>
+          <w:color w:val="FF0000"/>
+        </w:rPr>
+      </w:pPr>
+      <w:r>
+        <w:rPr>
+          <w:color w:val="FF0000"/>
+        </w:rPr>
+        <w:t>In my &lt;div class="article"&gt;</w:t>
+      </w:r>
+    </w:p>
+    <w:p>
+      <w:pPr>
+        <w:rPr>
+          <w:color w:val="FF0000"/>
+        </w:rPr>
+      </w:pPr>
+      <w:r>
+        <w:rPr>
+          <w:color w:val="FF0000"/>
+        </w:rPr>
+        <w:t xml:space="preserve">    &lt;h3&gt;My Education Qualifications&lt;/h3&gt;</w:t>
+      </w:r>
+    </w:p>
+    <w:p>
+      <w:pPr>
+        <w:rPr>
+          <w:color w:val="FF0000"/>
+        </w:rPr>
+      </w:pPr>
+      <w:r>
+        <w:rPr>
+          <w:color w:val="FF0000"/>
+        </w:rPr>
+        <w:t>the line spacing between the paragraph and heading is big so how to reduce it</w:t>
+      </w:r>
+    </w:p>
+    <w:p>
+      <w:r>
+        <w:t>sui</w:t>
+      </w:r>
+      <w:r>
+        <w:t xml:space="preserve">table images for each page like a globe with text </w:t>
+      </w:r>
+    </w:p>
+    <w:p>
+      <w:r>
+        <w:t xml:space="preserve">making the edges or width of the header and navigation bar smaller to </w:t>
+      </w:r>
+      <w:proofErr w:type="spellStart"/>
+      <w:r>
+        <w:t>accomodate</w:t>
+      </w:r>
+      <w:proofErr w:type="spellEnd"/>
+      <w:r>
+        <w:t xml:space="preserve"> box-shadow</w:t>
+      </w:r>
+    </w:p>
+    <w:p>
+      <w:r>
+        <w:t>defining box-shadow</w:t>
+      </w:r>
+      <w:r>
+        <w:t xml:space="preserve"> </w:t>
+      </w:r>
+      <w:proofErr w:type="spellStart"/>
+      <w:r>
+        <w:t>box-shadow</w:t>
+      </w:r>
+      <w:proofErr w:type="spellEnd"/>
+      <w:r>
+        <w:t xml:space="preserve"> color</w:t>
+      </w:r>
+    </w:p>
+    <w:p>
+      <w:r>
+        <w:t xml:space="preserve">ask </w:t>
+      </w:r>
+      <w:proofErr w:type="spellStart"/>
+      <w:r>
+        <w:t>nabin</w:t>
+      </w:r>
+      <w:proofErr w:type="spellEnd"/>
+      <w:r>
+        <w:t xml:space="preserve"> for </w:t>
+      </w:r>
+      <w:proofErr w:type="spellStart"/>
+      <w:r>
+        <w:t>hover:scale</w:t>
+      </w:r>
+      <w:proofErr w:type="spellEnd"/>
+      <w:r>
+        <w:t xml:space="preserve"> and header</w:t>
+      </w:r>
+    </w:p>
+    <w:p>
+      <w:r>
+        <w:rPr>
+          <w:sz w:val="28"/>
+          <w:szCs w:val="28"/>
+        </w:rPr>
+        <w:t>tran</w:t>
+      </w:r>
+      <w:r>
+        <w:rPr>
+          <w:sz w:val="28"/>
+          <w:szCs w:val="28"/>
+        </w:rPr>
+        <w:t xml:space="preserve">sformation for </w:t>
+      </w:r>
+      <w:proofErr w:type="spellStart"/>
+      <w:r>
+        <w:rPr>
+          <w:sz w:val="28"/>
+          <w:szCs w:val="28"/>
+        </w:rPr>
+        <w:t>menubar</w:t>
+      </w:r>
+      <w:proofErr w:type="spellEnd"/>
+    </w:p>
+    <w:p>
       <w:pPr>
         <w:pStyle w:val="NormalWeb"/>
         <w:spacing w:before="0" w:beforeAutospacing="0" w:after="320" w:afterAutospacing="0"/>
@@ -114,7 +241,6 @@
       <w:r>
         <w:rPr>
           <w:rFonts w:ascii="Average" w:hAnsi="Average"/>
-          <w:color w:val="CACACA"/>
           <w:sz w:val="36"/>
           <w:szCs w:val="36"/>
         </w:rPr>
@@ -129,7 +255,6 @@
       <w:r>
         <w:rPr>
           <w:rFonts w:ascii="Average" w:hAnsi="Average"/>
-          <w:color w:val="CACACA"/>
           <w:sz w:val="36"/>
           <w:szCs w:val="36"/>
         </w:rPr>
@@ -144,7 +269,6 @@
       <w:r>
         <w:rPr>
           <w:rFonts w:ascii="Average" w:hAnsi="Average"/>
-          <w:color w:val="CACACA"/>
           <w:sz w:val="36"/>
           <w:szCs w:val="36"/>
         </w:rPr>
@@ -171,7 +295,22 @@
           <w:sz w:val="28"/>
           <w:szCs w:val="28"/>
         </w:rPr>
-        <w:t xml:space="preserve">I had seen many friends put their logo and navigation on the same header. The most challenging part was finding the color scheme. Testing with HSLA hue alpha opacity on </w:t>
+        <w:lastRenderedPageBreak/>
+        <w:t>I had seen many friends put their logo and navigation on the same header</w:t>
+      </w:r>
+      <w:r>
+        <w:rPr>
+          <w:sz w:val="28"/>
+          <w:szCs w:val="28"/>
+        </w:rPr>
+        <w:t xml:space="preserve"> but I placed my logo next to title</w:t>
+      </w:r>
+      <w:r>
+        <w:rPr>
+          <w:sz w:val="28"/>
+          <w:szCs w:val="28"/>
+        </w:rPr>
+        <w:t xml:space="preserve">. The most challenging part was finding the color scheme. Testing with HSLA hue alpha opacity on </w:t>
       </w:r>
       <w:proofErr w:type="spellStart"/>
       <w:r>
@@ -225,6 +364,303 @@
           <w:szCs w:val="28"/>
         </w:rPr>
         <w:t>.</w:t>
+      </w:r>
+      <w:r>
+        <w:rPr>
+          <w:sz w:val="28"/>
+          <w:szCs w:val="28"/>
+        </w:rPr>
+        <w:t xml:space="preserve"> I also made my logo in </w:t>
+      </w:r>
+      <w:proofErr w:type="spellStart"/>
+      <w:r>
+        <w:rPr>
+          <w:sz w:val="28"/>
+          <w:szCs w:val="28"/>
+        </w:rPr>
+        <w:t>photoshop</w:t>
+      </w:r>
+      <w:proofErr w:type="spellEnd"/>
+      <w:r>
+        <w:rPr>
+          <w:sz w:val="28"/>
+          <w:szCs w:val="28"/>
+        </w:rPr>
+        <w:t>.</w:t>
+      </w:r>
+      <w:r>
+        <w:rPr>
+          <w:sz w:val="28"/>
+          <w:szCs w:val="28"/>
+        </w:rPr>
+        <w:t xml:space="preserve"> </w:t>
+      </w:r>
+      <w:r>
+        <w:rPr>
+          <w:sz w:val="28"/>
+          <w:szCs w:val="28"/>
+        </w:rPr>
+        <w:t xml:space="preserve">As for my browser, I </w:t>
+      </w:r>
+      <w:proofErr w:type="spellStart"/>
+      <w:r>
+        <w:rPr>
+          <w:sz w:val="28"/>
+          <w:szCs w:val="28"/>
+        </w:rPr>
+        <w:t>prefered</w:t>
+      </w:r>
+      <w:proofErr w:type="spellEnd"/>
+      <w:r>
+        <w:rPr>
+          <w:sz w:val="28"/>
+          <w:szCs w:val="28"/>
+        </w:rPr>
+        <w:t xml:space="preserve"> </w:t>
+      </w:r>
+      <w:proofErr w:type="spellStart"/>
+      <w:r>
+        <w:rPr>
+          <w:sz w:val="28"/>
+          <w:szCs w:val="28"/>
+        </w:rPr>
+        <w:t>mozilla</w:t>
+      </w:r>
+      <w:proofErr w:type="spellEnd"/>
+      <w:r>
+        <w:rPr>
+          <w:sz w:val="28"/>
+          <w:szCs w:val="28"/>
+        </w:rPr>
+        <w:t xml:space="preserve"> to </w:t>
+      </w:r>
+      <w:proofErr w:type="spellStart"/>
+      <w:r>
+        <w:rPr>
+          <w:sz w:val="28"/>
+          <w:szCs w:val="28"/>
+        </w:rPr>
+        <w:t>google</w:t>
+      </w:r>
+      <w:proofErr w:type="spellEnd"/>
+      <w:r>
+        <w:rPr>
+          <w:sz w:val="28"/>
+          <w:szCs w:val="28"/>
+        </w:rPr>
+        <w:t xml:space="preserve"> chrome even though it has more </w:t>
+      </w:r>
+      <w:proofErr w:type="spellStart"/>
+      <w:r>
+        <w:rPr>
+          <w:sz w:val="28"/>
+          <w:szCs w:val="28"/>
+        </w:rPr>
+        <w:t>apis</w:t>
+      </w:r>
+      <w:proofErr w:type="spellEnd"/>
+    </w:p>
+    <w:p>
+      <w:pPr>
+        <w:rPr>
+          <w:sz w:val="28"/>
+          <w:szCs w:val="28"/>
+        </w:rPr>
+      </w:pPr>
+      <w:r>
+        <w:rPr>
+          <w:sz w:val="28"/>
+          <w:szCs w:val="28"/>
+        </w:rPr>
+        <w:t xml:space="preserve">I have learned how to use the many properties of flex easily. Most of the troubleshooting and ideas I got was from </w:t>
+      </w:r>
+      <w:proofErr w:type="spellStart"/>
+      <w:r>
+        <w:rPr>
+          <w:sz w:val="28"/>
+          <w:szCs w:val="28"/>
+        </w:rPr>
+        <w:t>codepen</w:t>
+      </w:r>
+      <w:proofErr w:type="spellEnd"/>
+      <w:r>
+        <w:rPr>
+          <w:sz w:val="28"/>
+          <w:szCs w:val="28"/>
+        </w:rPr>
+        <w:t xml:space="preserve">, w3schools and </w:t>
+      </w:r>
+      <w:proofErr w:type="spellStart"/>
+      <w:r>
+        <w:rPr>
+          <w:sz w:val="28"/>
+          <w:szCs w:val="28"/>
+        </w:rPr>
+        <w:t>youtube</w:t>
+      </w:r>
+      <w:proofErr w:type="spellEnd"/>
+      <w:r>
+        <w:rPr>
+          <w:sz w:val="28"/>
+          <w:szCs w:val="28"/>
+        </w:rPr>
+        <w:t xml:space="preserve"> videos. I did this project on my own.</w:t>
+      </w:r>
+      <w:r>
+        <w:rPr>
+          <w:sz w:val="28"/>
+          <w:szCs w:val="28"/>
+        </w:rPr>
+        <w:t xml:space="preserve"> There were many cases where it took time to decide and adjust the </w:t>
+      </w:r>
+      <w:proofErr w:type="spellStart"/>
+      <w:r>
+        <w:rPr>
+          <w:sz w:val="28"/>
+          <w:szCs w:val="28"/>
+        </w:rPr>
+        <w:t>paddings</w:t>
+      </w:r>
+      <w:proofErr w:type="spellEnd"/>
+      <w:r>
+        <w:rPr>
+          <w:sz w:val="28"/>
+          <w:szCs w:val="28"/>
+        </w:rPr>
+        <w:t xml:space="preserve"> and margins. Also the number of flex items I should put on the footer. Initially it was one but then for better </w:t>
+      </w:r>
+      <w:proofErr w:type="spellStart"/>
+      <w:r>
+        <w:rPr>
+          <w:sz w:val="28"/>
+          <w:szCs w:val="28"/>
+        </w:rPr>
+        <w:t>organisation</w:t>
+      </w:r>
+      <w:proofErr w:type="spellEnd"/>
+      <w:r>
+        <w:rPr>
+          <w:sz w:val="28"/>
+          <w:szCs w:val="28"/>
+        </w:rPr>
+        <w:t xml:space="preserve"> and aesthetic point of view, I decided on three.</w:t>
+      </w:r>
+      <w:r>
+        <w:rPr>
+          <w:sz w:val="28"/>
+          <w:szCs w:val="28"/>
+        </w:rPr>
+        <w:t xml:space="preserve"> I incorporated a </w:t>
+      </w:r>
+      <w:proofErr w:type="spellStart"/>
+      <w:r>
+        <w:rPr>
+          <w:sz w:val="28"/>
+          <w:szCs w:val="28"/>
+        </w:rPr>
+        <w:t>transform:scale</w:t>
+      </w:r>
+      <w:proofErr w:type="spellEnd"/>
+      <w:r>
+        <w:rPr>
+          <w:sz w:val="28"/>
+          <w:szCs w:val="28"/>
+        </w:rPr>
+        <w:t xml:space="preserve">() to </w:t>
+      </w:r>
+      <w:proofErr w:type="spellStart"/>
+      <w:r>
+        <w:rPr>
+          <w:sz w:val="28"/>
+          <w:szCs w:val="28"/>
+        </w:rPr>
+        <w:t>myanimation</w:t>
+      </w:r>
+      <w:proofErr w:type="spellEnd"/>
+      <w:r>
+        <w:rPr>
+          <w:sz w:val="28"/>
+          <w:szCs w:val="28"/>
+        </w:rPr>
+        <w:t xml:space="preserve"> class </w:t>
+      </w:r>
+      <w:r>
+        <w:rPr>
+          <w:color w:val="C00000"/>
+          <w:sz w:val="28"/>
+          <w:szCs w:val="28"/>
+        </w:rPr>
+        <w:t>(</w:t>
+      </w:r>
+      <w:proofErr w:type="spellStart"/>
+      <w:r>
+        <w:rPr>
+          <w:color w:val="C00000"/>
+          <w:sz w:val="28"/>
+          <w:szCs w:val="28"/>
+        </w:rPr>
+        <w:t>codepen</w:t>
+      </w:r>
+      <w:proofErr w:type="spellEnd"/>
+      <w:r>
+        <w:rPr>
+          <w:color w:val="C00000"/>
+          <w:sz w:val="28"/>
+          <w:szCs w:val="28"/>
+        </w:rPr>
+        <w:t>,)</w:t>
+      </w:r>
+      <w:r>
+        <w:rPr>
+          <w:color w:val="C00000"/>
+          <w:sz w:val="28"/>
+          <w:szCs w:val="28"/>
+        </w:rPr>
+        <w:t xml:space="preserve"> </w:t>
+      </w:r>
+      <w:r>
+        <w:rPr>
+          <w:sz w:val="28"/>
+          <w:szCs w:val="28"/>
+        </w:rPr>
+        <w:t>and</w:t>
+      </w:r>
+      <w:r>
+        <w:rPr>
+          <w:sz w:val="28"/>
+          <w:szCs w:val="28"/>
+        </w:rPr>
+        <w:t xml:space="preserve"> </w:t>
+      </w:r>
+      <w:proofErr w:type="spellStart"/>
+      <w:r>
+        <w:rPr>
+          <w:sz w:val="28"/>
+          <w:szCs w:val="28"/>
+        </w:rPr>
+        <w:t>menubar</w:t>
+      </w:r>
+      <w:proofErr w:type="spellEnd"/>
+      <w:r>
+        <w:rPr>
+          <w:sz w:val="28"/>
+          <w:szCs w:val="28"/>
+        </w:rPr>
+        <w:t xml:space="preserve">. I applied </w:t>
+      </w:r>
+      <w:r>
+        <w:rPr>
+          <w:sz w:val="28"/>
+          <w:szCs w:val="28"/>
+        </w:rPr>
+        <w:t>transform: rotate</w:t>
+      </w:r>
+      <w:r>
+        <w:rPr>
+          <w:sz w:val="28"/>
+          <w:szCs w:val="28"/>
+        </w:rPr>
+        <w:t>() to my image.</w:t>
       </w:r>
     </w:p>
     <w:p/>

</xml_diff>

<commit_message>
github problem and solutions/index.html
</commit_message>
<xml_diff>
--- a/README.docx
+++ b/README.docx
@@ -661,6 +661,291 @@
           <w:szCs w:val="28"/>
         </w:rPr>
         <w:t>() to my image.</w:t>
+      </w:r>
+    </w:p>
+    <w:p>
+      <w:pPr>
+        <w:rPr>
+          <w:sz w:val="28"/>
+          <w:szCs w:val="28"/>
+        </w:rPr>
+      </w:pPr>
+      <w:r>
+        <w:rPr>
+          <w:sz w:val="28"/>
+          <w:szCs w:val="28"/>
+        </w:rPr>
+        <w:t>The mobile view is very basic</w:t>
+      </w:r>
+    </w:p>
+    <w:p>
+      <w:pPr>
+        <w:rPr>
+          <w:sz w:val="28"/>
+          <w:szCs w:val="28"/>
+        </w:rPr>
+      </w:pPr>
+      <w:r>
+        <w:rPr>
+          <w:sz w:val="28"/>
+          <w:szCs w:val="28"/>
+        </w:rPr>
+        <w:t>For the mobile view this has the navigation in a list going down and also has four</w:t>
+      </w:r>
+    </w:p>
+    <w:p>
+      <w:pPr>
+        <w:rPr>
+          <w:sz w:val="28"/>
+          <w:szCs w:val="28"/>
+        </w:rPr>
+      </w:pPr>
+      <w:r>
+        <w:rPr>
+          <w:sz w:val="28"/>
+          <w:szCs w:val="28"/>
+        </w:rPr>
+        <w:t>main content blocks underneath (two by two) so the user can scroll down and see</w:t>
+      </w:r>
+    </w:p>
+    <w:p>
+      <w:pPr>
+        <w:rPr>
+          <w:sz w:val="28"/>
+          <w:szCs w:val="28"/>
+        </w:rPr>
+      </w:pPr>
+      <w:r>
+        <w:rPr>
+          <w:sz w:val="28"/>
+          <w:szCs w:val="28"/>
+        </w:rPr>
+        <w:t>past work rather than seeing one image at a time.</w:t>
+      </w:r>
+      <w:r>
+        <w:rPr>
+          <w:sz w:val="28"/>
+          <w:szCs w:val="28"/>
+        </w:rPr>
+        <w:t xml:space="preserve"> </w:t>
+      </w:r>
+      <w:r>
+        <w:rPr>
+          <w:sz w:val="28"/>
+          <w:szCs w:val="28"/>
+        </w:rPr>
+        <w:t>This sketch has more padding around the main image and now has the</w:t>
+      </w:r>
+      <w:r>
+        <w:rPr>
+          <w:sz w:val="28"/>
+          <w:szCs w:val="28"/>
+        </w:rPr>
+        <w:t xml:space="preserve"> </w:t>
+      </w:r>
+      <w:r>
+        <w:rPr>
+          <w:sz w:val="28"/>
+          <w:szCs w:val="28"/>
+        </w:rPr>
+        <w:t>navigation bar right at the top of the website as this</w:t>
+      </w:r>
+      <w:r>
+        <w:rPr>
+          <w:sz w:val="28"/>
+          <w:szCs w:val="28"/>
+        </w:rPr>
+        <w:t xml:space="preserve"> </w:t>
+      </w:r>
+      <w:r>
+        <w:rPr>
+          <w:sz w:val="28"/>
+          <w:szCs w:val="28"/>
+        </w:rPr>
+        <w:t>can be viewed easily from the</w:t>
+      </w:r>
+      <w:r>
+        <w:rPr>
+          <w:sz w:val="28"/>
+          <w:szCs w:val="28"/>
+        </w:rPr>
+        <w:t xml:space="preserve"> </w:t>
+      </w:r>
+      <w:r>
+        <w:rPr>
+          <w:sz w:val="28"/>
+          <w:szCs w:val="28"/>
+        </w:rPr>
+        <w:t>user. It also allows the main viewing point to be the image in the centre of the</w:t>
+      </w:r>
+      <w:r>
+        <w:rPr>
+          <w:sz w:val="28"/>
+          <w:szCs w:val="28"/>
+        </w:rPr>
+        <w:t xml:space="preserve"> </w:t>
+      </w:r>
+      <w:r>
+        <w:rPr>
+          <w:sz w:val="28"/>
+          <w:szCs w:val="28"/>
+        </w:rPr>
+        <w:t>screen and the logo is top left. Following on from the last sketch this also has two</w:t>
+      </w:r>
+      <w:r>
+        <w:rPr>
+          <w:sz w:val="28"/>
+          <w:szCs w:val="28"/>
+        </w:rPr>
+        <w:t xml:space="preserve"> </w:t>
+      </w:r>
+      <w:r>
+        <w:rPr>
+          <w:sz w:val="28"/>
+          <w:szCs w:val="28"/>
+        </w:rPr>
+        <w:t>images underneath rather than three as there will be writing at the top of them.</w:t>
+      </w:r>
+    </w:p>
+    <w:p>
+      <w:pPr>
+        <w:rPr>
+          <w:sz w:val="28"/>
+          <w:szCs w:val="28"/>
+        </w:rPr>
+      </w:pPr>
+      <w:r>
+        <w:rPr>
+          <w:sz w:val="28"/>
+          <w:szCs w:val="28"/>
+        </w:rPr>
+        <w:t xml:space="preserve">In the </w:t>
+      </w:r>
+      <w:proofErr w:type="spellStart"/>
+      <w:r>
+        <w:rPr>
+          <w:sz w:val="28"/>
+          <w:szCs w:val="28"/>
+        </w:rPr>
+        <w:t>begining</w:t>
+      </w:r>
+      <w:proofErr w:type="spellEnd"/>
+      <w:r>
+        <w:rPr>
+          <w:sz w:val="28"/>
+          <w:szCs w:val="28"/>
+        </w:rPr>
+        <w:t xml:space="preserve"> of the project development process, I had to rename the project in </w:t>
+      </w:r>
+      <w:proofErr w:type="spellStart"/>
+      <w:r>
+        <w:rPr>
+          <w:sz w:val="28"/>
+          <w:szCs w:val="28"/>
+        </w:rPr>
+        <w:t>GitHub</w:t>
+      </w:r>
+      <w:proofErr w:type="spellEnd"/>
+      <w:r>
+        <w:rPr>
+          <w:sz w:val="28"/>
+          <w:szCs w:val="28"/>
+        </w:rPr>
+        <w:t xml:space="preserve"> unfortunately it </w:t>
+      </w:r>
+      <w:proofErr w:type="spellStart"/>
+      <w:r>
+        <w:rPr>
+          <w:sz w:val="28"/>
+          <w:szCs w:val="28"/>
+        </w:rPr>
+        <w:t>overwrited</w:t>
+      </w:r>
+      <w:proofErr w:type="spellEnd"/>
+      <w:r>
+        <w:rPr>
+          <w:sz w:val="28"/>
+          <w:szCs w:val="28"/>
+        </w:rPr>
+        <w:t xml:space="preserve"> my document with a blank one. I couldn't find solutions to recover it.</w:t>
+      </w:r>
+    </w:p>
+    <w:p>
+      <w:pPr>
+        <w:rPr>
+          <w:sz w:val="28"/>
+          <w:szCs w:val="28"/>
+        </w:rPr>
+      </w:pPr>
+      <w:r>
+        <w:rPr>
+          <w:sz w:val="28"/>
+          <w:szCs w:val="28"/>
+        </w:rPr>
+        <w:lastRenderedPageBreak/>
+        <w:t>Also in midway when I tried pushing</w:t>
+      </w:r>
+      <w:r>
+        <w:rPr>
+          <w:sz w:val="28"/>
+          <w:szCs w:val="28"/>
+        </w:rPr>
+        <w:t xml:space="preserve"> to </w:t>
+      </w:r>
+      <w:proofErr w:type="spellStart"/>
+      <w:r>
+        <w:rPr>
+          <w:sz w:val="28"/>
+          <w:szCs w:val="28"/>
+        </w:rPr>
+        <w:t>GitHub</w:t>
+      </w:r>
+      <w:proofErr w:type="spellEnd"/>
+      <w:r>
+        <w:rPr>
+          <w:sz w:val="28"/>
+          <w:szCs w:val="28"/>
+        </w:rPr>
+        <w:t xml:space="preserve">, I had error "git.log is not recognized" in my system. So I inquired this problem to </w:t>
+      </w:r>
+      <w:proofErr w:type="spellStart"/>
+      <w:r>
+        <w:rPr>
+          <w:sz w:val="28"/>
+          <w:szCs w:val="28"/>
+        </w:rPr>
+        <w:t>Dipak</w:t>
+      </w:r>
+      <w:proofErr w:type="spellEnd"/>
+      <w:r>
+        <w:rPr>
+          <w:sz w:val="28"/>
+          <w:szCs w:val="28"/>
+        </w:rPr>
+        <w:t xml:space="preserve"> sir, he gave me</w:t>
+      </w:r>
+      <w:r>
+        <w:rPr>
+          <w:sz w:val="28"/>
+          <w:szCs w:val="28"/>
+        </w:rPr>
+        <w:t xml:space="preserve"> a solution to re-clone the existing repo. Before this, in regards to my previous problem, I had backed up my new file if the new file had been overwritten my the previous file from </w:t>
+      </w:r>
+      <w:proofErr w:type="spellStart"/>
+      <w:r>
+        <w:rPr>
+          <w:sz w:val="28"/>
+          <w:szCs w:val="28"/>
+        </w:rPr>
+        <w:t>GitHub</w:t>
+      </w:r>
+      <w:proofErr w:type="spellEnd"/>
+      <w:r>
+        <w:rPr>
+          <w:sz w:val="28"/>
+          <w:szCs w:val="28"/>
+        </w:rPr>
+        <w:t>. As expected, thus I copied and pushed my back ups to the GitHub.</w:t>
       </w:r>
     </w:p>
     <w:p/>

</xml_diff>

<commit_message>
add bio.html contact.html cv.html
</commit_message>
<xml_diff>
--- a/README.docx
+++ b/README.docx
@@ -500,6 +500,37 @@
           <w:sz w:val="28"/>
           <w:szCs w:val="28"/>
         </w:rPr>
+        <w:t xml:space="preserve">I tested my </w:t>
+      </w:r>
+      <w:proofErr w:type="spellStart"/>
+      <w:r>
+        <w:rPr>
+          <w:sz w:val="28"/>
+          <w:szCs w:val="28"/>
+        </w:rPr>
+        <w:t>css</w:t>
+      </w:r>
+      <w:proofErr w:type="spellEnd"/>
+      <w:r>
+        <w:rPr>
+          <w:sz w:val="28"/>
+          <w:szCs w:val="28"/>
+        </w:rPr>
+        <w:t xml:space="preserve"> with gradient colors which didn't make my color scheme have any relevance and lots of disorganization. Thus I used inspiring material design examples to help me get the right balance of colors. I think I fulfilled that.</w:t>
+      </w:r>
+    </w:p>
+    <w:p>
+      <w:pPr>
+        <w:rPr>
+          <w:sz w:val="28"/>
+          <w:szCs w:val="28"/>
+        </w:rPr>
+      </w:pPr>
+      <w:r>
+        <w:rPr>
+          <w:sz w:val="28"/>
+          <w:szCs w:val="28"/>
+        </w:rPr>
         <w:t xml:space="preserve">I have learned how to use the many properties of flex easily. Most of the troubleshooting and ideas I got was from </w:t>
       </w:r>
       <w:proofErr w:type="spellStart"/>
@@ -847,6 +878,7 @@
           <w:sz w:val="28"/>
           <w:szCs w:val="28"/>
         </w:rPr>
+        <w:lastRenderedPageBreak/>
         <w:t xml:space="preserve">In the </w:t>
       </w:r>
       <w:proofErr w:type="spellStart"/>
@@ -910,7 +942,6 @@
           <w:sz w:val="28"/>
           <w:szCs w:val="28"/>
         </w:rPr>
-        <w:lastRenderedPageBreak/>
         <w:t>Also in midway when I tried pushing</w:t>
       </w:r>
       <w:r>
@@ -1004,6 +1035,60 @@
           <w:sz w:val="28"/>
           <w:szCs w:val="28"/>
         </w:rPr>
+        <w:t xml:space="preserve">Due to these glitches with </w:t>
+      </w:r>
+      <w:proofErr w:type="spellStart"/>
+      <w:r>
+        <w:rPr>
+          <w:sz w:val="28"/>
+          <w:szCs w:val="28"/>
+        </w:rPr>
+        <w:t>GitHub</w:t>
+      </w:r>
+      <w:proofErr w:type="spellEnd"/>
+      <w:r>
+        <w:rPr>
+          <w:sz w:val="28"/>
+          <w:szCs w:val="28"/>
+        </w:rPr>
+        <w:t xml:space="preserve">, I didn't code my files from the repository but </w:t>
+      </w:r>
+      <w:r>
+        <w:rPr>
+          <w:sz w:val="28"/>
+          <w:szCs w:val="28"/>
+        </w:rPr>
+        <w:t xml:space="preserve">worked in my local folder. Then I would copy the files to the repository to push to </w:t>
+      </w:r>
+      <w:proofErr w:type="spellStart"/>
+      <w:r>
+        <w:rPr>
+          <w:sz w:val="28"/>
+          <w:szCs w:val="28"/>
+        </w:rPr>
+        <w:t>GitHub</w:t>
+      </w:r>
+      <w:proofErr w:type="spellEnd"/>
+      <w:r>
+        <w:rPr>
+          <w:sz w:val="28"/>
+          <w:szCs w:val="28"/>
+        </w:rPr>
+        <w:t>.</w:t>
+      </w:r>
+    </w:p>
+    <w:p>
+      <w:pPr>
+        <w:rPr>
+          <w:sz w:val="28"/>
+          <w:szCs w:val="28"/>
+        </w:rPr>
+      </w:pPr>
+      <w:r>
+        <w:rPr>
+          <w:sz w:val="28"/>
+          <w:szCs w:val="28"/>
+        </w:rPr>
         <w:t xml:space="preserve">For my </w:t>
       </w:r>
       <w:proofErr w:type="spellStart"/>
@@ -1122,7 +1207,42 @@
           <w:sz w:val="28"/>
           <w:szCs w:val="28"/>
         </w:rPr>
-        <w:t>Bio page will have one section which will have contents in paragraph.</w:t>
+        <w:t xml:space="preserve">Bio page will have </w:t>
+      </w:r>
+      <w:r>
+        <w:rPr>
+          <w:sz w:val="28"/>
+          <w:szCs w:val="28"/>
+        </w:rPr>
+        <w:t>two divisions in a</w:t>
+      </w:r>
+      <w:r>
+        <w:rPr>
+          <w:sz w:val="28"/>
+          <w:szCs w:val="28"/>
+        </w:rPr>
+        <w:t xml:space="preserve"> section which will have contents </w:t>
+      </w:r>
+      <w:r>
+        <w:rPr>
+          <w:sz w:val="28"/>
+          <w:szCs w:val="28"/>
+        </w:rPr>
+        <w:t>in paragraph and photo</w:t>
+      </w:r>
+      <w:r>
+        <w:rPr>
+          <w:sz w:val="28"/>
+          <w:szCs w:val="28"/>
+        </w:rPr>
+        <w:t>.</w:t>
+      </w:r>
+      <w:r>
+        <w:rPr>
+          <w:sz w:val="28"/>
+          <w:szCs w:val="28"/>
+        </w:rPr>
+        <w:t xml:space="preserve"> </w:t>
       </w:r>
     </w:p>
     <w:p>
@@ -1169,6 +1289,125 @@
         <w:t>&gt;</w:t>
       </w:r>
     </w:p>
+    <w:p>
+      <w:pPr>
+        <w:spacing w:after="0" w:line="240" w:lineRule="auto"/>
+        <w:rPr>
+          <w:rFonts w:ascii="Times New Roman" w:eastAsia="Times New Roman" w:hAnsi="Times New Roman" w:cs="Times New Roman"/>
+          <w:sz w:val="24"/>
+          <w:szCs w:val="24"/>
+        </w:rPr>
+      </w:pPr>
+      <w:hyperlink r:id="rId4" w:tgtFrame="_blank" w:history="1">
+        <w:r>
+          <w:rPr>
+            <w:rFonts w:ascii="Times New Roman" w:eastAsia="Times New Roman" w:hAnsi="Times New Roman" w:cs="Times New Roman"/>
+            <w:color w:val="0000FF"/>
+            <w:sz w:val="24"/>
+            <w:szCs w:val="24"/>
+            <w:u w:val="single"/>
+          </w:rPr>
+          <w:t>https://developer.mozilla.org/en-US/docs/Web/CSS/CSS_Flexible_Box_Layout/Using_CSS_flexible_boxes</w:t>
+        </w:r>
+      </w:hyperlink>
+    </w:p>
+    <w:p>
+      <w:pPr>
+        <w:spacing w:after="0" w:line="240" w:lineRule="auto"/>
+        <w:rPr>
+          <w:rFonts w:ascii="Times New Roman" w:eastAsia="Times New Roman" w:hAnsi="Times New Roman" w:cs="Times New Roman"/>
+          <w:sz w:val="24"/>
+          <w:szCs w:val="24"/>
+        </w:rPr>
+      </w:pPr>
+    </w:p>
+    <w:p>
+      <w:pPr>
+        <w:spacing w:after="0" w:line="240" w:lineRule="auto"/>
+        <w:rPr>
+          <w:rFonts w:ascii="Times New Roman" w:eastAsia="Times New Roman" w:hAnsi="Times New Roman" w:cs="Times New Roman"/>
+          <w:sz w:val="24"/>
+          <w:szCs w:val="24"/>
+        </w:rPr>
+      </w:pPr>
+      <w:hyperlink r:id="rId5" w:tgtFrame="_blank" w:history="1">
+        <w:r>
+          <w:rPr>
+            <w:rFonts w:ascii="Times New Roman" w:eastAsia="Times New Roman" w:hAnsi="Times New Roman" w:cs="Times New Roman"/>
+            <w:color w:val="0000FF"/>
+            <w:sz w:val="24"/>
+            <w:szCs w:val="24"/>
+            <w:u w:val="single"/>
+          </w:rPr>
+          <w:t>http://codepen.io/UoN-ThomasRose/pen/rWYOve</w:t>
+        </w:r>
+      </w:hyperlink>
+    </w:p>
+    <w:p>
+      <w:pPr>
+        <w:spacing w:after="0" w:line="240" w:lineRule="auto"/>
+        <w:rPr>
+          <w:rFonts w:ascii="Times New Roman" w:eastAsia="Times New Roman" w:hAnsi="Times New Roman" w:cs="Times New Roman"/>
+          <w:sz w:val="24"/>
+          <w:szCs w:val="24"/>
+        </w:rPr>
+      </w:pPr>
+    </w:p>
+    <w:p>
+      <w:pPr>
+        <w:spacing w:after="0" w:line="240" w:lineRule="auto"/>
+        <w:rPr>
+          <w:rFonts w:ascii="Times New Roman" w:eastAsia="Times New Roman" w:hAnsi="Times New Roman" w:cs="Times New Roman"/>
+          <w:sz w:val="24"/>
+          <w:szCs w:val="24"/>
+        </w:rPr>
+      </w:pPr>
+      <w:hyperlink r:id="rId6" w:tgtFrame="_blank" w:history="1">
+        <w:r>
+          <w:rPr>
+            <w:rFonts w:ascii="Times New Roman" w:eastAsia="Times New Roman" w:hAnsi="Times New Roman" w:cs="Times New Roman"/>
+            <w:color w:val="0000FF"/>
+            <w:sz w:val="24"/>
+            <w:szCs w:val="24"/>
+            <w:u w:val="single"/>
+          </w:rPr>
+          <w:t>http://creativecrunk.com/inspiring-material-design-examples-with-html-css/</w:t>
+        </w:r>
+      </w:hyperlink>
+    </w:p>
+    <w:p>
+      <w:pPr>
+        <w:spacing w:after="0" w:line="240" w:lineRule="auto"/>
+        <w:rPr>
+          <w:rFonts w:ascii="Times New Roman" w:eastAsia="Times New Roman" w:hAnsi="Times New Roman" w:cs="Times New Roman"/>
+          <w:sz w:val="24"/>
+          <w:szCs w:val="24"/>
+        </w:rPr>
+      </w:pPr>
+    </w:p>
+    <w:p>
+      <w:pPr>
+        <w:spacing w:after="0" w:line="240" w:lineRule="auto"/>
+        <w:rPr>
+          <w:rFonts w:ascii="Times New Roman" w:eastAsia="Times New Roman" w:hAnsi="Times New Roman" w:cs="Times New Roman"/>
+          <w:sz w:val="24"/>
+          <w:szCs w:val="24"/>
+        </w:rPr>
+      </w:pPr>
+      <w:hyperlink r:id="rId7" w:tgtFrame="_blank" w:history="1">
+        <w:r>
+          <w:rPr>
+            <w:rFonts w:ascii="Times New Roman" w:eastAsia="Times New Roman" w:hAnsi="Times New Roman" w:cs="Times New Roman"/>
+            <w:color w:val="0000FF"/>
+            <w:sz w:val="24"/>
+            <w:szCs w:val="24"/>
+            <w:u w:val="single"/>
+          </w:rPr>
+          <w:t>https://www.materialpalette.com/</w:t>
+        </w:r>
+      </w:hyperlink>
+    </w:p>
+    <w:p/>
     <w:sectPr>
       <w:pgSz w:w="12240" w:h="15840"/>
       <w:pgMar w:top="1440" w:right="1440" w:bottom="1440" w:left="1440" w:header="720" w:footer="720" w:gutter="0"/>
@@ -1382,6 +1621,18 @@
       <w:rFonts w:ascii="Times New Roman" w:eastAsia="Times New Roman" w:hAnsi="Times New Roman" w:cs="Times New Roman"/>
       <w:sz w:val="24"/>
       <w:szCs w:val="24"/>
+    </w:rPr>
+  </w:style>
+  <w:style w:type="character" w:styleId="Hyperlink">
+    <w:name w:val="Hyperlink"/>
+    <w:basedOn w:val="DefaultParagraphFont"/>
+    <w:uiPriority w:val="99"/>
+    <w:semiHidden/>
+    <w:unhideWhenUsed/>
+    <w:rsid w:val="00DE2AFF"/>
+    <w:rPr>
+      <w:color w:val="0000FF"/>
+      <w:u w:val="single"/>
     </w:rPr>
   </w:style>
 </w:styles>

</xml_diff>

<commit_message>
add link for website
</commit_message>
<xml_diff>
--- a/README.docx
+++ b/README.docx
@@ -179,6 +179,7 @@
     </w:p>
     <w:p>
       <w:pPr>
+        <w:spacing w:after="120"/>
         <w:jc w:val="center"/>
         <w:rPr>
           <w:rFonts w:cs="Arial"/>
@@ -189,6 +190,7 @@
     </w:p>
     <w:p>
       <w:pPr>
+        <w:spacing w:after="120"/>
         <w:rPr>
           <w:rFonts w:cs="Arial"/>
           <w:b/>
@@ -197,6 +199,63 @@
           <w:szCs w:val="28"/>
         </w:rPr>
       </w:pPr>
+      <w:hyperlink r:id="rId9" w:history="1">
+        <w:r>
+          <w:rPr>
+            <w:rStyle w:val="Hyperlink"/>
+            <w:sz w:val="28"/>
+            <w:szCs w:val="28"/>
+          </w:rPr>
+          <w:t>https://ramij-islington.github.io/CSY1018-assign1/</w:t>
+        </w:r>
+      </w:hyperlink>
+      <w:r>
+        <w:rPr>
+          <w:sz w:val="28"/>
+          <w:szCs w:val="28"/>
+        </w:rPr>
+        <w:tab/>
+      </w:r>
+      <w:r>
+        <w:rPr>
+          <w:rFonts w:cs="Arial"/>
+          <w:sz w:val="28"/>
+          <w:szCs w:val="28"/>
+        </w:rPr>
+        <w:tab/>
+      </w:r>
+      <w:r>
+        <w:rPr>
+          <w:rFonts w:cs="Arial"/>
+          <w:sz w:val="28"/>
+          <w:szCs w:val="28"/>
+        </w:rPr>
+        <w:tab/>
+      </w:r>
+      <w:r>
+        <w:rPr>
+          <w:rFonts w:cs="Arial"/>
+          <w:sz w:val="28"/>
+          <w:szCs w:val="28"/>
+        </w:rPr>
+        <w:tab/>
+      </w:r>
+      <w:r>
+        <w:rPr>
+          <w:rFonts w:cs="Arial"/>
+          <w:sz w:val="28"/>
+          <w:szCs w:val="28"/>
+        </w:rPr>
+        <w:tab/>
+      </w:r>
+      <w:r>
+        <w:rPr>
+          <w:rFonts w:cs="Arial"/>
+          <w:sz w:val="28"/>
+          <w:szCs w:val="28"/>
+        </w:rPr>
+        <w:tab/>
+      </w:r>
       <w:r>
         <w:rPr>
           <w:rFonts w:cs="Arial"/>
@@ -282,8 +341,11 @@
     </w:p>
     <w:p>
       <w:pPr>
-        <w:rPr>
-          <w:rFonts w:cs="Arial"/>
+        <w:spacing w:after="120"/>
+        <w:rPr>
+          <w:rFonts w:cs="Arial"/>
+          <w:b/>
+          <w:bCs/>
           <w:sz w:val="28"/>
           <w:szCs w:val="28"/>
         </w:rPr>
@@ -401,6 +463,7 @@
     </w:p>
     <w:p>
       <w:pPr>
+        <w:spacing w:after="120"/>
         <w:rPr>
           <w:rFonts w:cs="Arial"/>
           <w:sz w:val="28"/>
@@ -1766,7 +1829,7 @@
                     <pic:cNvPicPr/>
                   </pic:nvPicPr>
                   <pic:blipFill>
-                    <a:blip r:embed="rId9" cstate="print"/>
+                    <a:blip r:embed="rId10" cstate="print"/>
                     <a:stretch>
                       <a:fillRect/>
                     </a:stretch>
@@ -1983,7 +2046,7 @@
                     <pic:cNvPicPr/>
                   </pic:nvPicPr>
                   <pic:blipFill>
-                    <a:blip r:embed="rId10" cstate="print"/>
+                    <a:blip r:embed="rId11" cstate="print"/>
                     <a:stretch>
                       <a:fillRect/>
                     </a:stretch>
@@ -2099,7 +2162,7 @@
                     <pic:cNvPicPr/>
                   </pic:nvPicPr>
                   <pic:blipFill>
-                    <a:blip r:embed="rId11" cstate="print"/>
+                    <a:blip r:embed="rId12" cstate="print"/>
                     <a:stretch>
                       <a:fillRect/>
                     </a:stretch>
@@ -2270,7 +2333,7 @@
                     <pic:cNvPicPr/>
                   </pic:nvPicPr>
                   <pic:blipFill>
-                    <a:blip r:embed="rId12" cstate="print"/>
+                    <a:blip r:embed="rId13" cstate="print"/>
                     <a:stretch>
                       <a:fillRect/>
                     </a:stretch>
@@ -2369,7 +2432,7 @@
                     <pic:cNvPicPr/>
                   </pic:nvPicPr>
                   <pic:blipFill>
-                    <a:blip r:embed="rId13" cstate="print"/>
+                    <a:blip r:embed="rId14" cstate="print"/>
                     <a:stretch>
                       <a:fillRect/>
                     </a:stretch>
@@ -2462,240 +2525,6 @@
                 <pic:pic xmlns:pic="http://schemas.openxmlformats.org/drawingml/2006/picture">
                   <pic:nvPicPr>
                     <pic:cNvPr id="0" name="Screenshot (19).png"/>
-                    <pic:cNvPicPr/>
-                  </pic:nvPicPr>
-                  <pic:blipFill>
-                    <a:blip r:embed="rId14" cstate="print"/>
-                    <a:stretch>
-                      <a:fillRect/>
-                    </a:stretch>
-                  </pic:blipFill>
-                  <pic:spPr>
-                    <a:xfrm>
-                      <a:off x="0" y="0"/>
-                      <a:ext cx="5943600" cy="3341370"/>
-                    </a:xfrm>
-                    <a:prstGeom prst="rect">
-                      <a:avLst/>
-                    </a:prstGeom>
-                  </pic:spPr>
-                </pic:pic>
-              </a:graphicData>
-            </a:graphic>
-          </wp:inline>
-        </w:drawing>
-      </w:r>
-    </w:p>
-    <w:p>
-      <w:pPr>
-        <w:rPr>
-          <w:sz w:val="24"/>
-          <w:szCs w:val="24"/>
-        </w:rPr>
-      </w:pPr>
-    </w:p>
-    <w:p>
-      <w:pPr>
-        <w:rPr>
-          <w:sz w:val="24"/>
-          <w:szCs w:val="24"/>
-        </w:rPr>
-      </w:pPr>
-      <w:r>
-        <w:rPr>
-          <w:sz w:val="24"/>
-          <w:szCs w:val="24"/>
-        </w:rPr>
-        <w:t xml:space="preserve">I have learnt how to use the many properties of flex easily. Most of the troubleshooting and ideas I got was from </w:t>
-      </w:r>
-      <w:proofErr w:type="spellStart"/>
-      <w:r>
-        <w:rPr>
-          <w:sz w:val="24"/>
-          <w:szCs w:val="24"/>
-        </w:rPr>
-        <w:t>codepen</w:t>
-      </w:r>
-      <w:proofErr w:type="spellEnd"/>
-      <w:r>
-        <w:rPr>
-          <w:sz w:val="24"/>
-          <w:szCs w:val="24"/>
-        </w:rPr>
-        <w:t xml:space="preserve">, w3schools, MDN and </w:t>
-      </w:r>
-      <w:proofErr w:type="spellStart"/>
-      <w:r>
-        <w:rPr>
-          <w:sz w:val="24"/>
-          <w:szCs w:val="24"/>
-        </w:rPr>
-        <w:t>youtube</w:t>
-      </w:r>
-      <w:proofErr w:type="spellEnd"/>
-      <w:r>
-        <w:rPr>
-          <w:sz w:val="24"/>
-          <w:szCs w:val="24"/>
-        </w:rPr>
-        <w:t xml:space="preserve"> videos. I did this project on my own. There were many cases where it took time to decide and adjust the </w:t>
-      </w:r>
-      <w:proofErr w:type="spellStart"/>
-      <w:r>
-        <w:rPr>
-          <w:sz w:val="24"/>
-          <w:szCs w:val="24"/>
-        </w:rPr>
-        <w:t>paddings</w:t>
-      </w:r>
-      <w:proofErr w:type="spellEnd"/>
-      <w:r>
-        <w:rPr>
-          <w:sz w:val="24"/>
-          <w:szCs w:val="24"/>
-        </w:rPr>
-        <w:t xml:space="preserve"> and margins. Also the number of flex items I should put on the footer. Initially it was one but then for better </w:t>
-      </w:r>
-      <w:proofErr w:type="spellStart"/>
-      <w:r>
-        <w:rPr>
-          <w:sz w:val="24"/>
-          <w:szCs w:val="24"/>
-        </w:rPr>
-        <w:t>organisation</w:t>
-      </w:r>
-      <w:proofErr w:type="spellEnd"/>
-      <w:r>
-        <w:rPr>
-          <w:sz w:val="24"/>
-          <w:szCs w:val="24"/>
-        </w:rPr>
-        <w:t xml:space="preserve"> and aesthetic point of view, I decided on three. I incorporated a </w:t>
-      </w:r>
-      <w:proofErr w:type="spellStart"/>
-      <w:r>
-        <w:rPr>
-          <w:sz w:val="24"/>
-          <w:szCs w:val="24"/>
-        </w:rPr>
-        <w:t>transform:scale</w:t>
-      </w:r>
-      <w:proofErr w:type="spellEnd"/>
-      <w:r>
-        <w:rPr>
-          <w:sz w:val="24"/>
-          <w:szCs w:val="24"/>
-        </w:rPr>
-        <w:t xml:space="preserve">() to </w:t>
-      </w:r>
-      <w:proofErr w:type="spellStart"/>
-      <w:r>
-        <w:rPr>
-          <w:sz w:val="24"/>
-          <w:szCs w:val="24"/>
-        </w:rPr>
-        <w:t>myanimation</w:t>
-      </w:r>
-      <w:proofErr w:type="spellEnd"/>
-      <w:r>
-        <w:rPr>
-          <w:sz w:val="24"/>
-          <w:szCs w:val="24"/>
-        </w:rPr>
-        <w:t xml:space="preserve"> class </w:t>
-      </w:r>
-      <w:r>
-        <w:rPr>
-          <w:color w:val="C00000"/>
-          <w:sz w:val="24"/>
-          <w:szCs w:val="24"/>
-        </w:rPr>
-        <w:t>(</w:t>
-      </w:r>
-      <w:proofErr w:type="spellStart"/>
-      <w:r>
-        <w:rPr>
-          <w:color w:val="C00000"/>
-          <w:sz w:val="24"/>
-          <w:szCs w:val="24"/>
-        </w:rPr>
-        <w:t>codepen</w:t>
-      </w:r>
-      <w:proofErr w:type="spellEnd"/>
-      <w:r>
-        <w:rPr>
-          <w:color w:val="C00000"/>
-          <w:sz w:val="24"/>
-          <w:szCs w:val="24"/>
-        </w:rPr>
-        <w:t xml:space="preserve">,) </w:t>
-      </w:r>
-      <w:r>
-        <w:rPr>
-          <w:sz w:val="24"/>
-          <w:szCs w:val="24"/>
-        </w:rPr>
-        <w:t xml:space="preserve">and </w:t>
-      </w:r>
-      <w:proofErr w:type="spellStart"/>
-      <w:r>
-        <w:rPr>
-          <w:sz w:val="24"/>
-          <w:szCs w:val="24"/>
-        </w:rPr>
-        <w:t>menubar</w:t>
-      </w:r>
-      <w:proofErr w:type="spellEnd"/>
-      <w:r>
-        <w:rPr>
-          <w:sz w:val="24"/>
-          <w:szCs w:val="24"/>
-        </w:rPr>
-        <w:t>. I applied transform: rotate() to my image.</w:t>
-      </w:r>
-    </w:p>
-    <w:p>
-      <w:pPr>
-        <w:pStyle w:val="Heading1"/>
-        <w:rPr>
-          <w:rFonts w:eastAsiaTheme="minorHAnsi"/>
-        </w:rPr>
-      </w:pPr>
-    </w:p>
-    <w:p>
-      <w:pPr>
-        <w:pStyle w:val="Heading1"/>
-      </w:pPr>
-      <w:bookmarkStart w:id="7" w:name="_Toc479506795"/>
-      <w:r>
-        <w:t>Screenshot:</w:t>
-      </w:r>
-      <w:r>
-        <w:t xml:space="preserve"> Bio</w:t>
-      </w:r>
-      <w:bookmarkEnd w:id="7"/>
-    </w:p>
-    <w:p>
-      <w:pPr>
-        <w:pStyle w:val="Heading1"/>
-      </w:pPr>
-      <w:r>
-        <w:rPr>
-          <w:noProof/>
-        </w:rPr>
-        <w:drawing>
-          <wp:inline distT="0" distB="0" distL="0" distR="0">
-            <wp:extent cx="5943600" cy="3341370"/>
-            <wp:effectExtent l="19050" t="0" r="0" b="0"/>
-            <wp:docPr id="8" name="Picture 7" descr="Screenshot (21).png"/>
-            <wp:cNvGraphicFramePr>
-              <a:graphicFrameLocks xmlns:a="http://schemas.openxmlformats.org/drawingml/2006/main" noChangeAspect="1"/>
-            </wp:cNvGraphicFramePr>
-            <a:graphic xmlns:a="http://schemas.openxmlformats.org/drawingml/2006/main">
-              <a:graphicData uri="http://schemas.openxmlformats.org/drawingml/2006/picture">
-                <pic:pic xmlns:pic="http://schemas.openxmlformats.org/drawingml/2006/picture">
-                  <pic:nvPicPr>
-                    <pic:cNvPr id="0" name="Screenshot (21).png"/>
                     <pic:cNvPicPr/>
                   </pic:nvPicPr>
                   <pic:blipFill>
@@ -2722,126 +2551,177 @@
     </w:p>
     <w:p>
       <w:pPr>
+        <w:rPr>
+          <w:sz w:val="24"/>
+          <w:szCs w:val="24"/>
+        </w:rPr>
+      </w:pPr>
+    </w:p>
+    <w:p>
+      <w:pPr>
+        <w:rPr>
+          <w:sz w:val="24"/>
+          <w:szCs w:val="24"/>
+        </w:rPr>
+      </w:pPr>
+      <w:r>
+        <w:rPr>
+          <w:sz w:val="24"/>
+          <w:szCs w:val="24"/>
+        </w:rPr>
+        <w:t xml:space="preserve">I have learnt how to use the many properties of flex easily. Most of the troubleshooting and ideas I got was from </w:t>
+      </w:r>
+      <w:proofErr w:type="spellStart"/>
+      <w:r>
+        <w:rPr>
+          <w:sz w:val="24"/>
+          <w:szCs w:val="24"/>
+        </w:rPr>
+        <w:t>codepen</w:t>
+      </w:r>
+      <w:proofErr w:type="spellEnd"/>
+      <w:r>
+        <w:rPr>
+          <w:sz w:val="24"/>
+          <w:szCs w:val="24"/>
+        </w:rPr>
+        <w:t xml:space="preserve">, w3schools, MDN and </w:t>
+      </w:r>
+      <w:proofErr w:type="spellStart"/>
+      <w:r>
+        <w:rPr>
+          <w:sz w:val="24"/>
+          <w:szCs w:val="24"/>
+        </w:rPr>
+        <w:t>youtube</w:t>
+      </w:r>
+      <w:proofErr w:type="spellEnd"/>
+      <w:r>
+        <w:rPr>
+          <w:sz w:val="24"/>
+          <w:szCs w:val="24"/>
+        </w:rPr>
+        <w:t xml:space="preserve"> videos. I did this project on my own. There were many cases where it took time to decide and adjust the </w:t>
+      </w:r>
+      <w:proofErr w:type="spellStart"/>
+      <w:r>
+        <w:rPr>
+          <w:sz w:val="24"/>
+          <w:szCs w:val="24"/>
+        </w:rPr>
+        <w:t>paddings</w:t>
+      </w:r>
+      <w:proofErr w:type="spellEnd"/>
+      <w:r>
+        <w:rPr>
+          <w:sz w:val="24"/>
+          <w:szCs w:val="24"/>
+        </w:rPr>
+        <w:t xml:space="preserve"> and margins. Also the number of flex items I should put on the footer. Initially it was one but then for better </w:t>
+      </w:r>
+      <w:proofErr w:type="spellStart"/>
+      <w:r>
+        <w:rPr>
+          <w:sz w:val="24"/>
+          <w:szCs w:val="24"/>
+        </w:rPr>
+        <w:t>organisation</w:t>
+      </w:r>
+      <w:proofErr w:type="spellEnd"/>
+      <w:r>
+        <w:rPr>
+          <w:sz w:val="24"/>
+          <w:szCs w:val="24"/>
+        </w:rPr>
+        <w:t xml:space="preserve"> and aesthetic point of view, I decided on three. I incorporated a </w:t>
+      </w:r>
+      <w:proofErr w:type="spellStart"/>
+      <w:r>
+        <w:rPr>
+          <w:sz w:val="24"/>
+          <w:szCs w:val="24"/>
+        </w:rPr>
+        <w:t>transform:scale</w:t>
+      </w:r>
+      <w:proofErr w:type="spellEnd"/>
+      <w:r>
+        <w:rPr>
+          <w:sz w:val="24"/>
+          <w:szCs w:val="24"/>
+        </w:rPr>
+        <w:t xml:space="preserve">() to </w:t>
+      </w:r>
+      <w:proofErr w:type="spellStart"/>
+      <w:r>
+        <w:rPr>
+          <w:sz w:val="24"/>
+          <w:szCs w:val="24"/>
+        </w:rPr>
+        <w:t>myanimation</w:t>
+      </w:r>
+      <w:proofErr w:type="spellEnd"/>
+      <w:r>
+        <w:rPr>
+          <w:sz w:val="24"/>
+          <w:szCs w:val="24"/>
+        </w:rPr>
+        <w:t xml:space="preserve"> class </w:t>
+      </w:r>
+      <w:r>
+        <w:rPr>
+          <w:color w:val="C00000"/>
+          <w:sz w:val="24"/>
+          <w:szCs w:val="24"/>
+        </w:rPr>
+        <w:t>(</w:t>
+      </w:r>
+      <w:proofErr w:type="spellStart"/>
+      <w:r>
+        <w:rPr>
+          <w:color w:val="C00000"/>
+          <w:sz w:val="24"/>
+          <w:szCs w:val="24"/>
+        </w:rPr>
+        <w:t>codepen</w:t>
+      </w:r>
+      <w:proofErr w:type="spellEnd"/>
+      <w:r>
+        <w:rPr>
+          <w:color w:val="C00000"/>
+          <w:sz w:val="24"/>
+          <w:szCs w:val="24"/>
+        </w:rPr>
+        <w:t xml:space="preserve">,) </w:t>
+      </w:r>
+      <w:r>
+        <w:rPr>
+          <w:sz w:val="24"/>
+          <w:szCs w:val="24"/>
+        </w:rPr>
+        <w:t xml:space="preserve">and </w:t>
+      </w:r>
+      <w:proofErr w:type="spellStart"/>
+      <w:r>
+        <w:rPr>
+          <w:sz w:val="24"/>
+          <w:szCs w:val="24"/>
+        </w:rPr>
+        <w:t>menubar</w:t>
+      </w:r>
+      <w:proofErr w:type="spellEnd"/>
+      <w:r>
+        <w:rPr>
+          <w:sz w:val="24"/>
+          <w:szCs w:val="24"/>
+        </w:rPr>
+        <w:t>. I applied transform: rotate() to my image.</w:t>
+      </w:r>
+    </w:p>
+    <w:p>
+      <w:pPr>
         <w:pStyle w:val="Heading1"/>
-      </w:pPr>
-    </w:p>
-    <w:p>
-      <w:pPr>
-        <w:rPr>
-          <w:sz w:val="24"/>
-          <w:szCs w:val="24"/>
-        </w:rPr>
-      </w:pPr>
-      <w:r>
-        <w:rPr>
-          <w:sz w:val="24"/>
-          <w:szCs w:val="24"/>
-        </w:rPr>
-        <w:t xml:space="preserve">I experimented with fixed background position with repeating image but decided against it. Thus I used material </w:t>
-      </w:r>
-      <w:proofErr w:type="spellStart"/>
-      <w:r>
-        <w:rPr>
-          <w:sz w:val="24"/>
-          <w:szCs w:val="24"/>
-        </w:rPr>
-        <w:t>pallete</w:t>
-      </w:r>
-      <w:proofErr w:type="spellEnd"/>
-      <w:r>
-        <w:rPr>
-          <w:sz w:val="24"/>
-          <w:szCs w:val="24"/>
-        </w:rPr>
-        <w:t xml:space="preserve"> to fill my elements with unique color.</w:t>
-      </w:r>
-      <w:r>
-        <w:rPr>
-          <w:sz w:val="24"/>
-          <w:szCs w:val="24"/>
-        </w:rPr>
-        <w:t xml:space="preserve"> I made the edges or width of the header and navigation bar smaller to </w:t>
-      </w:r>
-      <w:proofErr w:type="spellStart"/>
-      <w:r>
-        <w:rPr>
-          <w:sz w:val="24"/>
-          <w:szCs w:val="24"/>
-        </w:rPr>
-        <w:t>accomodate</w:t>
-      </w:r>
-      <w:proofErr w:type="spellEnd"/>
-      <w:r>
-        <w:rPr>
-          <w:sz w:val="24"/>
-          <w:szCs w:val="24"/>
-        </w:rPr>
-        <w:t xml:space="preserve"> box-shadow. I defined box-shadow with grey color.</w:t>
-      </w:r>
-      <w:r>
-        <w:t xml:space="preserve"> </w:t>
-      </w:r>
-      <w:r>
-        <w:rPr>
-          <w:sz w:val="24"/>
-          <w:szCs w:val="24"/>
-        </w:rPr>
-        <w:t>Bio page will have two divisions in a section which will have contents in paragraph and photo.</w:t>
-      </w:r>
-    </w:p>
-    <w:p>
-      <w:pPr>
-        <w:rPr>
-          <w:sz w:val="24"/>
-          <w:szCs w:val="24"/>
-        </w:rPr>
-      </w:pPr>
-    </w:p>
-    <w:p>
-      <w:pPr>
-        <w:rPr>
-          <w:sz w:val="24"/>
-          <w:szCs w:val="24"/>
-        </w:rPr>
-      </w:pPr>
-    </w:p>
-    <w:p>
-      <w:pPr>
-        <w:rPr>
-          <w:sz w:val="24"/>
-          <w:szCs w:val="24"/>
-        </w:rPr>
-      </w:pPr>
-    </w:p>
-    <w:p>
-      <w:pPr>
-        <w:rPr>
-          <w:sz w:val="24"/>
-          <w:szCs w:val="24"/>
-        </w:rPr>
-      </w:pPr>
-    </w:p>
-    <w:p>
-      <w:pPr>
-        <w:rPr>
-          <w:sz w:val="24"/>
-          <w:szCs w:val="24"/>
-        </w:rPr>
-      </w:pPr>
-    </w:p>
-    <w:p>
-      <w:pPr>
-        <w:rPr>
-          <w:sz w:val="24"/>
-          <w:szCs w:val="24"/>
-        </w:rPr>
-      </w:pPr>
-    </w:p>
-    <w:p>
-      <w:pPr>
-        <w:rPr>
-          <w:sz w:val="24"/>
-          <w:szCs w:val="24"/>
+        <w:rPr>
+          <w:rFonts w:eastAsiaTheme="minorHAnsi"/>
         </w:rPr>
       </w:pPr>
     </w:p>
@@ -2849,34 +2729,28 @@
       <w:pPr>
         <w:pStyle w:val="Heading1"/>
       </w:pPr>
-      <w:bookmarkStart w:id="8" w:name="_Toc479506796"/>
+      <w:bookmarkStart w:id="7" w:name="_Toc479506795"/>
       <w:r>
         <w:t>Screenshot:</w:t>
       </w:r>
       <w:r>
-        <w:t xml:space="preserve"> CV</w:t>
-      </w:r>
-      <w:bookmarkEnd w:id="8"/>
-    </w:p>
-    <w:p/>
-    <w:p>
-      <w:pPr>
-        <w:rPr>
-          <w:sz w:val="24"/>
-          <w:szCs w:val="24"/>
-        </w:rPr>
+        <w:t xml:space="preserve"> Bio</w:t>
+      </w:r>
+      <w:bookmarkEnd w:id="7"/>
+    </w:p>
+    <w:p>
+      <w:pPr>
+        <w:pStyle w:val="Heading1"/>
       </w:pPr>
       <w:r>
         <w:rPr>
           <w:noProof/>
-          <w:sz w:val="24"/>
-          <w:szCs w:val="24"/>
         </w:rPr>
         <w:drawing>
           <wp:inline distT="0" distB="0" distL="0" distR="0">
             <wp:extent cx="5943600" cy="3341370"/>
             <wp:effectExtent l="19050" t="0" r="0" b="0"/>
-            <wp:docPr id="10" name="Picture 9" descr="Screenshot (20).png"/>
+            <wp:docPr id="8" name="Picture 7" descr="Screenshot (21).png"/>
             <wp:cNvGraphicFramePr>
               <a:graphicFrameLocks xmlns:a="http://schemas.openxmlformats.org/drawingml/2006/main" noChangeAspect="1"/>
             </wp:cNvGraphicFramePr>
@@ -2884,7 +2758,7 @@
               <a:graphicData uri="http://schemas.openxmlformats.org/drawingml/2006/picture">
                 <pic:pic xmlns:pic="http://schemas.openxmlformats.org/drawingml/2006/picture">
                   <pic:nvPicPr>
-                    <pic:cNvPr id="0" name="Screenshot (20).png"/>
+                    <pic:cNvPr id="0" name="Screenshot (21).png"/>
                     <pic:cNvPicPr/>
                   </pic:nvPicPr>
                   <pic:blipFill>
@@ -2911,122 +2785,120 @@
     </w:p>
     <w:p>
       <w:pPr>
-        <w:rPr>
-          <w:sz w:val="28"/>
-          <w:szCs w:val="28"/>
-        </w:rPr>
-      </w:pPr>
-    </w:p>
-    <w:p>
-      <w:pPr>
-        <w:rPr>
-          <w:sz w:val="28"/>
-          <w:szCs w:val="28"/>
-        </w:rPr>
-      </w:pPr>
-      <w:r>
-        <w:rPr>
-          <w:sz w:val="28"/>
-          <w:szCs w:val="28"/>
-        </w:rPr>
-        <w:t xml:space="preserve">For my </w:t>
+        <w:pStyle w:val="Heading1"/>
+      </w:pPr>
+    </w:p>
+    <w:p>
+      <w:pPr>
+        <w:rPr>
+          <w:sz w:val="24"/>
+          <w:szCs w:val="24"/>
+        </w:rPr>
+      </w:pPr>
+      <w:r>
+        <w:rPr>
+          <w:sz w:val="24"/>
+          <w:szCs w:val="24"/>
+        </w:rPr>
+        <w:t xml:space="preserve">I experimented with fixed background position with repeating image but decided against it. Thus I used material </w:t>
       </w:r>
       <w:proofErr w:type="spellStart"/>
       <w:r>
         <w:rPr>
-          <w:sz w:val="28"/>
-          <w:szCs w:val="28"/>
-        </w:rPr>
-        <w:t>cv</w:t>
+          <w:sz w:val="24"/>
+          <w:szCs w:val="24"/>
+        </w:rPr>
+        <w:t>pallete</w:t>
       </w:r>
       <w:proofErr w:type="spellEnd"/>
       <w:r>
         <w:rPr>
-          <w:sz w:val="28"/>
-          <w:szCs w:val="28"/>
-        </w:rPr>
-        <w:t xml:space="preserve"> page, I have put personal details in table </w:t>
+          <w:sz w:val="24"/>
+          <w:szCs w:val="24"/>
+        </w:rPr>
+        <w:t xml:space="preserve"> to fill my elements with unique color.</w:t>
+      </w:r>
+      <w:r>
+        <w:rPr>
+          <w:sz w:val="24"/>
+          <w:szCs w:val="24"/>
+        </w:rPr>
+        <w:t xml:space="preserve"> I made the edges or width of the header and navigation bar smaller to </w:t>
       </w:r>
       <w:proofErr w:type="spellStart"/>
       <w:r>
         <w:rPr>
-          <w:sz w:val="28"/>
-          <w:szCs w:val="28"/>
-        </w:rPr>
-        <w:t>form</w:t>
+          <w:sz w:val="24"/>
+          <w:szCs w:val="24"/>
+        </w:rPr>
+        <w:t>accomodate</w:t>
       </w:r>
       <w:proofErr w:type="spellEnd"/>
       <w:r>
         <w:rPr>
-          <w:sz w:val="28"/>
-          <w:szCs w:val="28"/>
-        </w:rPr>
-        <w:t xml:space="preserve"> using various </w:t>
-      </w:r>
-      <w:proofErr w:type="spellStart"/>
-      <w:r>
-        <w:rPr>
-          <w:sz w:val="28"/>
-          <w:szCs w:val="28"/>
-        </w:rPr>
-        <w:t>css</w:t>
-      </w:r>
-      <w:proofErr w:type="spellEnd"/>
-      <w:r>
-        <w:rPr>
-          <w:sz w:val="28"/>
-          <w:szCs w:val="28"/>
-        </w:rPr>
-        <w:t xml:space="preserve"> like </w:t>
-      </w:r>
-      <w:proofErr w:type="spellStart"/>
-      <w:r>
-        <w:rPr>
-          <w:sz w:val="28"/>
-          <w:szCs w:val="28"/>
-        </w:rPr>
-        <w:t>colspan</w:t>
-      </w:r>
-      <w:proofErr w:type="spellEnd"/>
-      <w:r>
-        <w:rPr>
-          <w:sz w:val="28"/>
-          <w:szCs w:val="28"/>
-        </w:rPr>
-        <w:t xml:space="preserve">, </w:t>
-      </w:r>
-      <w:proofErr w:type="spellStart"/>
-      <w:r>
-        <w:rPr>
-          <w:sz w:val="28"/>
-          <w:szCs w:val="28"/>
-        </w:rPr>
-        <w:t>rowspan</w:t>
-      </w:r>
-      <w:proofErr w:type="spellEnd"/>
-      <w:r>
-        <w:rPr>
-          <w:sz w:val="28"/>
-          <w:szCs w:val="28"/>
-        </w:rPr>
-        <w:t xml:space="preserve"> and table collapse. As for the skills division, I have listed out the skills using unique list-style. Then I have work experiences and Education qualifications. I also included a link to my </w:t>
-      </w:r>
-      <w:proofErr w:type="spellStart"/>
-      <w:r>
-        <w:rPr>
-          <w:sz w:val="28"/>
-          <w:szCs w:val="28"/>
-        </w:rPr>
-        <w:t>linkdin</w:t>
-      </w:r>
-      <w:proofErr w:type="spellEnd"/>
-      <w:r>
-        <w:rPr>
-          <w:sz w:val="28"/>
-          <w:szCs w:val="28"/>
-        </w:rPr>
-        <w:t xml:space="preserve"> page which has my old certificates.</w:t>
-      </w:r>
+          <w:sz w:val="24"/>
+          <w:szCs w:val="24"/>
+        </w:rPr>
+        <w:t xml:space="preserve"> box-shadow. I defined box-shadow with grey color.</w:t>
+      </w:r>
+      <w:r>
+        <w:t xml:space="preserve"> </w:t>
+      </w:r>
+      <w:r>
+        <w:rPr>
+          <w:sz w:val="24"/>
+          <w:szCs w:val="24"/>
+        </w:rPr>
+        <w:t>Bio page will have two divisions in a section which will have contents in paragraph and photo.</w:t>
+      </w:r>
+    </w:p>
+    <w:p>
+      <w:pPr>
+        <w:rPr>
+          <w:sz w:val="24"/>
+          <w:szCs w:val="24"/>
+        </w:rPr>
+      </w:pPr>
+    </w:p>
+    <w:p>
+      <w:pPr>
+        <w:rPr>
+          <w:sz w:val="24"/>
+          <w:szCs w:val="24"/>
+        </w:rPr>
+      </w:pPr>
+    </w:p>
+    <w:p>
+      <w:pPr>
+        <w:rPr>
+          <w:sz w:val="24"/>
+          <w:szCs w:val="24"/>
+        </w:rPr>
+      </w:pPr>
+    </w:p>
+    <w:p>
+      <w:pPr>
+        <w:rPr>
+          <w:sz w:val="24"/>
+          <w:szCs w:val="24"/>
+        </w:rPr>
+      </w:pPr>
+    </w:p>
+    <w:p>
+      <w:pPr>
+        <w:rPr>
+          <w:sz w:val="24"/>
+          <w:szCs w:val="24"/>
+        </w:rPr>
+      </w:pPr>
+    </w:p>
+    <w:p>
+      <w:pPr>
+        <w:rPr>
+          <w:sz w:val="24"/>
+          <w:szCs w:val="24"/>
+        </w:rPr>
+      </w:pPr>
     </w:p>
     <w:p>
       <w:pPr>
@@ -3040,22 +2912,16 @@
       <w:pPr>
         <w:pStyle w:val="Heading1"/>
       </w:pPr>
-    </w:p>
-    <w:p>
-      <w:pPr>
-        <w:pStyle w:val="Heading1"/>
-      </w:pPr>
-    </w:p>
-    <w:p>
-      <w:pPr>
-        <w:pStyle w:val="Heading1"/>
-      </w:pPr>
-      <w:bookmarkStart w:id="9" w:name="_Toc479506797"/>
-      <w:r>
-        <w:t>Screenshot: Contact</w:t>
-      </w:r>
-      <w:bookmarkEnd w:id="9"/>
-    </w:p>
+      <w:bookmarkStart w:id="8" w:name="_Toc479506796"/>
+      <w:r>
+        <w:t>Screenshot:</w:t>
+      </w:r>
+      <w:r>
+        <w:t xml:space="preserve"> CV</w:t>
+      </w:r>
+      <w:bookmarkEnd w:id="8"/>
+    </w:p>
+    <w:p/>
     <w:p>
       <w:pPr>
         <w:rPr>
@@ -3073,7 +2939,7 @@
           <wp:inline distT="0" distB="0" distL="0" distR="0">
             <wp:extent cx="5943600" cy="3341370"/>
             <wp:effectExtent l="19050" t="0" r="0" b="0"/>
-            <wp:docPr id="11" name="Picture 10" descr="Screenshot (22).png"/>
+            <wp:docPr id="10" name="Picture 9" descr="Screenshot (20).png"/>
             <wp:cNvGraphicFramePr>
               <a:graphicFrameLocks xmlns:a="http://schemas.openxmlformats.org/drawingml/2006/main" noChangeAspect="1"/>
             </wp:cNvGraphicFramePr>
@@ -3081,7 +2947,7 @@
               <a:graphicData uri="http://schemas.openxmlformats.org/drawingml/2006/picture">
                 <pic:pic xmlns:pic="http://schemas.openxmlformats.org/drawingml/2006/picture">
                   <pic:nvPicPr>
-                    <pic:cNvPr id="0" name="Screenshot (22).png"/>
+                    <pic:cNvPr id="0" name="Screenshot (20).png"/>
                     <pic:cNvPicPr/>
                   </pic:nvPicPr>
                   <pic:blipFill>
@@ -3109,6 +2975,203 @@
     <w:p>
       <w:pPr>
         <w:rPr>
+          <w:sz w:val="28"/>
+          <w:szCs w:val="28"/>
+        </w:rPr>
+      </w:pPr>
+    </w:p>
+    <w:p>
+      <w:pPr>
+        <w:rPr>
+          <w:sz w:val="28"/>
+          <w:szCs w:val="28"/>
+        </w:rPr>
+      </w:pPr>
+      <w:r>
+        <w:rPr>
+          <w:sz w:val="28"/>
+          <w:szCs w:val="28"/>
+        </w:rPr>
+        <w:t xml:space="preserve">For my </w:t>
+      </w:r>
+      <w:proofErr w:type="spellStart"/>
+      <w:r>
+        <w:rPr>
+          <w:sz w:val="28"/>
+          <w:szCs w:val="28"/>
+        </w:rPr>
+        <w:t>cv</w:t>
+      </w:r>
+      <w:proofErr w:type="spellEnd"/>
+      <w:r>
+        <w:rPr>
+          <w:sz w:val="28"/>
+          <w:szCs w:val="28"/>
+        </w:rPr>
+        <w:t xml:space="preserve"> page, I have put personal details in table </w:t>
+      </w:r>
+      <w:proofErr w:type="spellStart"/>
+      <w:r>
+        <w:rPr>
+          <w:sz w:val="28"/>
+          <w:szCs w:val="28"/>
+        </w:rPr>
+        <w:t>form</w:t>
+      </w:r>
+      <w:proofErr w:type="spellEnd"/>
+      <w:r>
+        <w:rPr>
+          <w:sz w:val="28"/>
+          <w:szCs w:val="28"/>
+        </w:rPr>
+        <w:t xml:space="preserve"> using various </w:t>
+      </w:r>
+      <w:proofErr w:type="spellStart"/>
+      <w:r>
+        <w:rPr>
+          <w:sz w:val="28"/>
+          <w:szCs w:val="28"/>
+        </w:rPr>
+        <w:t>css</w:t>
+      </w:r>
+      <w:proofErr w:type="spellEnd"/>
+      <w:r>
+        <w:rPr>
+          <w:sz w:val="28"/>
+          <w:szCs w:val="28"/>
+        </w:rPr>
+        <w:t xml:space="preserve"> like </w:t>
+      </w:r>
+      <w:proofErr w:type="spellStart"/>
+      <w:r>
+        <w:rPr>
+          <w:sz w:val="28"/>
+          <w:szCs w:val="28"/>
+        </w:rPr>
+        <w:t>colspan</w:t>
+      </w:r>
+      <w:proofErr w:type="spellEnd"/>
+      <w:r>
+        <w:rPr>
+          <w:sz w:val="28"/>
+          <w:szCs w:val="28"/>
+        </w:rPr>
+        <w:t xml:space="preserve">, </w:t>
+      </w:r>
+      <w:proofErr w:type="spellStart"/>
+      <w:r>
+        <w:rPr>
+          <w:sz w:val="28"/>
+          <w:szCs w:val="28"/>
+        </w:rPr>
+        <w:t>rowspan</w:t>
+      </w:r>
+      <w:proofErr w:type="spellEnd"/>
+      <w:r>
+        <w:rPr>
+          <w:sz w:val="28"/>
+          <w:szCs w:val="28"/>
+        </w:rPr>
+        <w:t xml:space="preserve"> and table collapse. As for the skills division, I have listed out the skills using unique list-style. Then I have work experiences and Education qualifications. I also included a link to my </w:t>
+      </w:r>
+      <w:proofErr w:type="spellStart"/>
+      <w:r>
+        <w:rPr>
+          <w:sz w:val="28"/>
+          <w:szCs w:val="28"/>
+        </w:rPr>
+        <w:t>linkdin</w:t>
+      </w:r>
+      <w:proofErr w:type="spellEnd"/>
+      <w:r>
+        <w:rPr>
+          <w:sz w:val="28"/>
+          <w:szCs w:val="28"/>
+        </w:rPr>
+        <w:t xml:space="preserve"> page which has my old certificates.</w:t>
+      </w:r>
+    </w:p>
+    <w:p>
+      <w:pPr>
+        <w:rPr>
+          <w:sz w:val="24"/>
+          <w:szCs w:val="24"/>
+        </w:rPr>
+      </w:pPr>
+    </w:p>
+    <w:p>
+      <w:pPr>
+        <w:pStyle w:val="Heading1"/>
+      </w:pPr>
+    </w:p>
+    <w:p>
+      <w:pPr>
+        <w:pStyle w:val="Heading1"/>
+      </w:pPr>
+    </w:p>
+    <w:p>
+      <w:pPr>
+        <w:pStyle w:val="Heading1"/>
+      </w:pPr>
+      <w:bookmarkStart w:id="9" w:name="_Toc479506797"/>
+      <w:r>
+        <w:t>Screenshot: Contact</w:t>
+      </w:r>
+      <w:bookmarkEnd w:id="9"/>
+    </w:p>
+    <w:p>
+      <w:pPr>
+        <w:rPr>
+          <w:sz w:val="24"/>
+          <w:szCs w:val="24"/>
+        </w:rPr>
+      </w:pPr>
+      <w:r>
+        <w:rPr>
+          <w:noProof/>
+          <w:sz w:val="24"/>
+          <w:szCs w:val="24"/>
+        </w:rPr>
+        <w:drawing>
+          <wp:inline distT="0" distB="0" distL="0" distR="0">
+            <wp:extent cx="5943600" cy="3341370"/>
+            <wp:effectExtent l="19050" t="0" r="0" b="0"/>
+            <wp:docPr id="11" name="Picture 10" descr="Screenshot (22).png"/>
+            <wp:cNvGraphicFramePr>
+              <a:graphicFrameLocks xmlns:a="http://schemas.openxmlformats.org/drawingml/2006/main" noChangeAspect="1"/>
+            </wp:cNvGraphicFramePr>
+            <a:graphic xmlns:a="http://schemas.openxmlformats.org/drawingml/2006/main">
+              <a:graphicData uri="http://schemas.openxmlformats.org/drawingml/2006/picture">
+                <pic:pic xmlns:pic="http://schemas.openxmlformats.org/drawingml/2006/picture">
+                  <pic:nvPicPr>
+                    <pic:cNvPr id="0" name="Screenshot (22).png"/>
+                    <pic:cNvPicPr/>
+                  </pic:nvPicPr>
+                  <pic:blipFill>
+                    <a:blip r:embed="rId18" cstate="print"/>
+                    <a:stretch>
+                      <a:fillRect/>
+                    </a:stretch>
+                  </pic:blipFill>
+                  <pic:spPr>
+                    <a:xfrm>
+                      <a:off x="0" y="0"/>
+                      <a:ext cx="5943600" cy="3341370"/>
+                    </a:xfrm>
+                    <a:prstGeom prst="rect">
+                      <a:avLst/>
+                    </a:prstGeom>
+                  </pic:spPr>
+                </pic:pic>
+              </a:graphicData>
+            </a:graphic>
+          </wp:inline>
+        </w:drawing>
+      </w:r>
+    </w:p>
+    <w:p>
+      <w:pPr>
+        <w:rPr>
           <w:sz w:val="24"/>
           <w:szCs w:val="24"/>
         </w:rPr>
@@ -3218,7 +3281,7 @@
                     </pic:cNvPicPr>
                   </pic:nvPicPr>
                   <pic:blipFill>
-                    <a:blip r:embed="rId18" cstate="print"/>
+                    <a:blip r:embed="rId19" cstate="print"/>
                     <a:srcRect/>
                     <a:stretch>
                       <a:fillRect/>
@@ -3720,7 +3783,7 @@
       </w:r>
     </w:p>
     <w:sectPr>
-      <w:footerReference w:type="default" r:id="rId19"/>
+      <w:footerReference w:type="default" r:id="rId20"/>
       <w:pgSz w:w="12240" w:h="15840"/>
       <w:pgMar w:top="1440" w:right="1440" w:bottom="1440" w:left="1440" w:header="720" w:footer="720" w:gutter="0"/>
       <w:pgNumType w:start="1"/>
@@ -3778,7 +3841,7 @@
             <w:rPr>
               <w:noProof/>
             </w:rPr>
-            <w:t>14</w:t>
+            <w:t>3</w:t>
           </w:r>
         </w:fldSimple>
       </w:p>
@@ -4526,7 +4589,7 @@
 </file>
 
 <file path=customXml/itemProps1.xml><?xml version="1.0" encoding="utf-8"?>
-<ds:datastoreItem xmlns:ds="http://schemas.openxmlformats.org/officeDocument/2006/customXml" ds:itemID="{44A2D41A-7276-4BA6-B42A-3FB53566B54F}">
+<ds:datastoreItem xmlns:ds="http://schemas.openxmlformats.org/officeDocument/2006/customXml" ds:itemID="{BCFCDC38-71BA-49DA-8497-7F2F4792F452}">
   <ds:schemaRefs>
     <ds:schemaRef ds:uri="http://schemas.openxmlformats.org/officeDocument/2006/bibliography"/>
   </ds:schemaRefs>

</xml_diff>